<commit_message>
Tidy and explore scripts
</commit_message>
<xml_diff>
--- a/MUTHUR.docx
+++ b/MUTHUR.docx
@@ -7,19 +7,13 @@
         <w:pStyle w:val="Title"/>
       </w:pPr>
       <w:r>
-        <w:t xml:space="preserve">Title</w:t>
+        <w:t xml:space="preserve">Brisby</w:t>
       </w:r>
       <w:r>
         <w:t xml:space="preserve"> </w:t>
       </w:r>
       <w:r>
-        <w:t xml:space="preserve">goes</w:t>
-      </w:r>
-      <w:r>
-        <w:t xml:space="preserve"> </w:t>
-      </w:r>
-      <w:r>
-        <w:t xml:space="preserve">here</w:t>
+        <w:t xml:space="preserve">Animals</w:t>
       </w:r>
     </w:p>
     <w:p>
@@ -41,13 +35,13 @@
         <w:pStyle w:val="Date"/>
       </w:pPr>
       <w:r>
-        <w:t xml:space="preserve">28</w:t>
+        <w:t xml:space="preserve">11</w:t>
       </w:r>
       <w:r>
         <w:t xml:space="preserve"> </w:t>
       </w:r>
       <w:r>
-        <w:t xml:space="preserve">July</w:t>
+        <w:t xml:space="preserve">October</w:t>
       </w:r>
       <w:r>
         <w:t xml:space="preserve"> </w:t>
@@ -71,22 +65,20 @@
         <w:pStyle w:val="FirstParagraph"/>
       </w:pPr>
       <w:r>
-        <w:t xml:space="preserve">Basic description of the project.</w:t>
-      </w:r>
-      <w:r>
-        <w:br w:type="textWrapping"/>
-      </w:r>
-      <w:r>
-        <w:t xml:space="preserve">Also include a table of the data files that occur in this project and describe the location of a data dictionary.</w:t>
+        <w:t xml:space="preserve">For funsies, let’s explore the Animal Registration data from Brisbane City Council.</w:t>
       </w:r>
     </w:p>
     <w:tbl>
       <w:tblPr>
         <w:tblStyle w:val="TableNormal"/>
-        <w:tblW w:type="pct" w:w="0.0"/>
+        <w:tblW w:type="pct" w:w="4583.333333333333"/>
         <w:tblLook w:firstRow="1"/>
       </w:tblPr>
-      <w:tblGrid/>
+      <w:tblGrid>
+        <w:gridCol w:w="2200"/>
+        <w:gridCol w:w="3520"/>
+        <w:gridCol w:w="1540"/>
+      </w:tblGrid>
       <w:tr>
         <w:trPr>
           <w:cnfStyle w:firstRow="1"/>
@@ -151,7 +143,7 @@
               <w:jc w:val="left"/>
             </w:pPr>
             <w:r>
-              <w:t xml:space="preserve">Data 1</w:t>
+              <w:t xml:space="preserve">BCC Animal permits</w:t>
             </w:r>
           </w:p>
         </w:tc>
@@ -162,8 +154,19 @@
               <w:jc w:val="left"/>
             </w:pPr>
             <w:r>
-              <w:t xml:space="preserve">Description</w:t>
+              <w:t xml:space="preserve">dl from</w:t>
             </w:r>
+            <w:r>
+              <w:t xml:space="preserve"> </w:t>
+            </w:r>
+            <w:hyperlink r:id="rId22">
+              <w:r>
+                <w:rPr>
+                  <w:rStyle w:val="Hyperlink"/>
+                </w:rPr>
+                <w:t xml:space="preserve">https://www.data.brisbane.qld.gov.au/data/dataset/current-animal-related-permits</w:t>
+              </w:r>
+            </w:hyperlink>
           </w:p>
         </w:tc>
         <w:tc>
@@ -173,42 +176,7 @@
               <w:jc w:val="left"/>
             </w:pPr>
             <w:r>
-              <w:t xml:space="preserve">Total mess</w:t>
-            </w:r>
-          </w:p>
-        </w:tc>
-      </w:tr>
-      <w:tr>
-        <w:tc>
-          <w:p>
-            <w:pPr>
-              <w:pStyle w:val="Compact"/>
-              <w:jc w:val="left"/>
-            </w:pPr>
-            <w:r>
-              <w:t xml:space="preserve">Data 2</w:t>
-            </w:r>
-          </w:p>
-        </w:tc>
-        <w:tc>
-          <w:p>
-            <w:pPr>
-              <w:pStyle w:val="Compact"/>
-              <w:jc w:val="left"/>
-            </w:pPr>
-            <w:r>
-              <w:t xml:space="preserve">etc...</w:t>
-            </w:r>
-          </w:p>
-        </w:tc>
-        <w:tc>
-          <w:p>
-            <w:pPr>
-              <w:pStyle w:val="Compact"/>
-              <w:jc w:val="left"/>
-            </w:pPr>
-            <w:r>
-              <w:t xml:space="preserve">Hopefully less messy.</w:t>
+              <w:t xml:space="preserve">2018-10-11</w:t>
             </w:r>
           </w:p>
         </w:tc>
@@ -218,8 +186,8 @@
       <w:pPr>
         <w:pStyle w:val="Heading5"/>
       </w:pPr>
-      <w:bookmarkStart w:id="22" w:name="section"/>
-      <w:bookmarkEnd w:id="22"/>
+      <w:bookmarkStart w:id="23" w:name="section"/>
+      <w:bookmarkEnd w:id="23"/>
       <w:r>
         <w:t xml:space="preserve">-</w:t>
       </w:r>
@@ -228,8 +196,8 @@
       <w:pPr>
         <w:pStyle w:val="Heading1"/>
       </w:pPr>
-      <w:bookmarkStart w:id="23" w:name="data-tidying"/>
-      <w:bookmarkEnd w:id="23"/>
+      <w:bookmarkStart w:id="24" w:name="data-tidying"/>
+      <w:bookmarkEnd w:id="24"/>
       <w:r>
         <w:t xml:space="preserve">Data tidying</w:t>
       </w:r>
@@ -239,7 +207,7 @@
         <w:pStyle w:val="FirstParagraph"/>
       </w:pPr>
       <w:r>
-        <w:t xml:space="preserve">In this section are scripts for tidying your data.</w:t>
+        <w:t xml:space="preserve">This data is very tidy to begin with, so not much tidying to be done.</w:t>
       </w:r>
     </w:p>
     <w:p>
@@ -250,7 +218,7 @@
         <w:rPr>
           <w:rStyle w:val="CommentTok"/>
         </w:rPr>
-        <w:t xml:space="preserve"># 1. Does X.</w:t>
+        <w:t xml:space="preserve"># 1. Data tidying</w:t>
       </w:r>
       <w:r>
         <w:br w:type="textWrapping"/>
@@ -271,7 +239,7 @@
         <w:rPr>
           <w:rStyle w:val="StringTok"/>
         </w:rPr>
-        <w:t xml:space="preserve">".scripts/1_XXXXXX.R"</w:t>
+        <w:t xml:space="preserve">"scripts/1_tidy.R"</w:t>
       </w:r>
       <w:r>
         <w:rPr>
@@ -279,17 +247,208 @@
         </w:rPr>
         <w:t xml:space="preserve">)</w:t>
       </w:r>
+    </w:p>
+    <w:p>
+      <w:pPr>
+        <w:pStyle w:val="SourceCode"/>
+      </w:pPr>
+      <w:r>
+        <w:rPr>
+          <w:rStyle w:val="VerbatimChar"/>
+        </w:rPr>
+        <w:t xml:space="preserve">## ── Attaching packages ───────────────────────────────────────────────────────────────── tidyverse 1.2.1 ──</w:t>
+      </w:r>
+    </w:p>
+    <w:p>
+      <w:pPr>
+        <w:pStyle w:val="SourceCode"/>
+      </w:pPr>
+      <w:r>
+        <w:rPr>
+          <w:rStyle w:val="VerbatimChar"/>
+        </w:rPr>
+        <w:t xml:space="preserve">## ✔ ggplot2 3.0.0     ✔ purrr   0.2.5</w:t>
+      </w:r>
       <w:r>
         <w:br w:type="textWrapping"/>
       </w:r>
       <w:r>
+        <w:rPr>
+          <w:rStyle w:val="VerbatimChar"/>
+        </w:rPr>
+        <w:t xml:space="preserve">## ✔ tibble  1.4.2     ✔ dplyr   0.7.6</w:t>
+      </w:r>
+      <w:r>
         <w:br w:type="textWrapping"/>
       </w:r>
+      <w:r>
+        <w:rPr>
+          <w:rStyle w:val="VerbatimChar"/>
+        </w:rPr>
+        <w:t xml:space="preserve">## ✔ tidyr   0.8.1     ✔ stringr 1.3.1</w:t>
+      </w:r>
+      <w:r>
+        <w:br w:type="textWrapping"/>
+      </w:r>
+      <w:r>
+        <w:rPr>
+          <w:rStyle w:val="VerbatimChar"/>
+        </w:rPr>
+        <w:t xml:space="preserve">## ✔ readr   1.1.1     ✔ forcats 0.3.0</w:t>
+      </w:r>
+    </w:p>
+    <w:p>
+      <w:pPr>
+        <w:pStyle w:val="SourceCode"/>
+      </w:pPr>
+      <w:r>
+        <w:rPr>
+          <w:rStyle w:val="VerbatimChar"/>
+        </w:rPr>
+        <w:t xml:space="preserve">## ── Conflicts ──────────────────────────────────────────────────────────────────── tidyverse_conflicts() ──</w:t>
+      </w:r>
+      <w:r>
+        <w:br w:type="textWrapping"/>
+      </w:r>
+      <w:r>
+        <w:rPr>
+          <w:rStyle w:val="VerbatimChar"/>
+        </w:rPr>
+        <w:t xml:space="preserve">## ✖ dplyr::filter() masks stats::filter()</w:t>
+      </w:r>
+      <w:r>
+        <w:br w:type="textWrapping"/>
+      </w:r>
+      <w:r>
+        <w:rPr>
+          <w:rStyle w:val="VerbatimChar"/>
+        </w:rPr>
+        <w:t xml:space="preserve">## ✖ dplyr::lag()    masks stats::lag()</w:t>
+      </w:r>
+    </w:p>
+    <w:p>
+      <w:pPr>
+        <w:pStyle w:val="SourceCode"/>
+      </w:pPr>
+      <w:r>
+        <w:rPr>
+          <w:rStyle w:val="VerbatimChar"/>
+        </w:rPr>
+        <w:t xml:space="preserve">## Parsed with column specification:</w:t>
+      </w:r>
+      <w:r>
+        <w:br w:type="textWrapping"/>
+      </w:r>
+      <w:r>
+        <w:rPr>
+          <w:rStyle w:val="VerbatimChar"/>
+        </w:rPr>
+        <w:t xml:space="preserve">## cols(</w:t>
+      </w:r>
+      <w:r>
+        <w:br w:type="textWrapping"/>
+      </w:r>
+      <w:r>
+        <w:rPr>
+          <w:rStyle w:val="VerbatimChar"/>
+        </w:rPr>
+        <w:t xml:space="preserve">##   `Permit Group` = col_character(),</w:t>
+      </w:r>
+      <w:r>
+        <w:br w:type="textWrapping"/>
+      </w:r>
+      <w:r>
+        <w:rPr>
+          <w:rStyle w:val="VerbatimChar"/>
+        </w:rPr>
+        <w:t xml:space="preserve">##   `Permit Name` = col_character(),</w:t>
+      </w:r>
+      <w:r>
+        <w:br w:type="textWrapping"/>
+      </w:r>
+      <w:r>
+        <w:rPr>
+          <w:rStyle w:val="VerbatimChar"/>
+        </w:rPr>
+        <w:t xml:space="preserve">##   `Permit Status` = col_character(),</w:t>
+      </w:r>
+      <w:r>
+        <w:br w:type="textWrapping"/>
+      </w:r>
+      <w:r>
+        <w:rPr>
+          <w:rStyle w:val="VerbatimChar"/>
+        </w:rPr>
+        <w:t xml:space="preserve">##   `Animal: Breed` = col_character(),</w:t>
+      </w:r>
+      <w:r>
+        <w:br w:type="textWrapping"/>
+      </w:r>
+      <w:r>
+        <w:rPr>
+          <w:rStyle w:val="VerbatimChar"/>
+        </w:rPr>
+        <w:t xml:space="preserve">##   `Application Location: Suburb` = col_character()</w:t>
+      </w:r>
+      <w:r>
+        <w:br w:type="textWrapping"/>
+      </w:r>
+      <w:r>
+        <w:rPr>
+          <w:rStyle w:val="VerbatimChar"/>
+        </w:rPr>
+        <w:t xml:space="preserve">## )</w:t>
+      </w:r>
+    </w:p>
+    <w:p>
+      <w:pPr>
+        <w:pStyle w:val="Heading5"/>
+      </w:pPr>
+      <w:bookmarkStart w:id="25" w:name="section-1"/>
+      <w:bookmarkEnd w:id="25"/>
+      <w:r>
+        <w:t xml:space="preserve">-</w:t>
+      </w:r>
+    </w:p>
+    <w:p>
+      <w:pPr>
+        <w:pStyle w:val="Heading1"/>
+      </w:pPr>
+      <w:bookmarkStart w:id="26" w:name="explore-your-data"/>
+      <w:bookmarkEnd w:id="26"/>
+      <w:r>
+        <w:t xml:space="preserve">Explore your data</w:t>
+      </w:r>
+    </w:p>
+    <w:p>
+      <w:pPr>
+        <w:pStyle w:val="FirstParagraph"/>
+      </w:pPr>
+      <w:r>
+        <w:t xml:space="preserve">Want to explore:</w:t>
+      </w:r>
+      <w:r>
+        <w:br w:type="textWrapping"/>
+      </w:r>
+      <w:r>
+        <w:t xml:space="preserve">- Breed proportions</w:t>
+      </w:r>
+      <w:r>
+        <w:t xml:space="preserve"> </w:t>
+      </w:r>
+      <w:r>
+        <w:t xml:space="preserve">- Locations of breeds</w:t>
+      </w:r>
+    </w:p>
+    <w:p>
+      <w:pPr>
+        <w:pStyle w:val="SourceCode"/>
+      </w:pPr>
       <w:r>
         <w:rPr>
           <w:rStyle w:val="CommentTok"/>
         </w:rPr>
-        <w:t xml:space="preserve"># 2. Does Y.</w:t>
+        <w:t xml:space="preserve"># Script for X</w:t>
       </w:r>
       <w:r>
         <w:br w:type="textWrapping"/>
@@ -310,7 +469,7 @@
         <w:rPr>
           <w:rStyle w:val="StringTok"/>
         </w:rPr>
-        <w:t xml:space="preserve">".scripts/2_XXXXXX.R"</w:t>
+        <w:t xml:space="preserve">"scripts/2_explore.R"</w:t>
       </w:r>
       <w:r>
         <w:rPr>
@@ -323,8 +482,8 @@
       <w:pPr>
         <w:pStyle w:val="Heading5"/>
       </w:pPr>
-      <w:bookmarkStart w:id="24" w:name="section-1"/>
-      <w:bookmarkEnd w:id="24"/>
+      <w:bookmarkStart w:id="27" w:name="section-2"/>
+      <w:bookmarkEnd w:id="27"/>
       <w:r>
         <w:t xml:space="preserve">-</w:t>
       </w:r>
@@ -333,10 +492,10 @@
       <w:pPr>
         <w:pStyle w:val="Heading1"/>
       </w:pPr>
-      <w:bookmarkStart w:id="25" w:name="explore-your-data"/>
-      <w:bookmarkEnd w:id="25"/>
-      <w:r>
-        <w:t xml:space="preserve">Explore your data</w:t>
+      <w:bookmarkStart w:id="28" w:name="produce-outputs"/>
+      <w:bookmarkEnd w:id="28"/>
+      <w:r>
+        <w:t xml:space="preserve">Produce outputs</w:t>
       </w:r>
     </w:p>
     <w:p>
@@ -344,7 +503,7 @@
         <w:pStyle w:val="FirstParagraph"/>
       </w:pPr>
       <w:r>
-        <w:t xml:space="preserve">In this section are scripts for exploring your data.</w:t>
+        <w:t xml:space="preserve">In this section are scripts for producing final output from the data.</w:t>
       </w:r>
     </w:p>
     <w:p>
@@ -355,7 +514,7 @@
         <w:rPr>
           <w:rStyle w:val="CommentTok"/>
         </w:rPr>
-        <w:t xml:space="preserve"># Script for X</w:t>
+        <w:t xml:space="preserve"># Reporting script</w:t>
       </w:r>
       <w:r>
         <w:br w:type="textWrapping"/>
@@ -376,7 +535,7 @@
         <w:rPr>
           <w:rStyle w:val="StringTok"/>
         </w:rPr>
-        <w:t xml:space="preserve">".scripts/1_XXXXXX.R"</w:t>
+        <w:t xml:space="preserve">".reference/1_XXXXXX.Rmd"</w:t>
       </w:r>
       <w:r>
         <w:rPr>
@@ -389,8 +548,8 @@
       <w:pPr>
         <w:pStyle w:val="Heading5"/>
       </w:pPr>
-      <w:bookmarkStart w:id="26" w:name="section-2"/>
-      <w:bookmarkEnd w:id="26"/>
+      <w:bookmarkStart w:id="29" w:name="section-3"/>
+      <w:bookmarkEnd w:id="29"/>
       <w:r>
         <w:t xml:space="preserve">-</w:t>
       </w:r>
@@ -399,74 +558,8 @@
       <w:pPr>
         <w:pStyle w:val="Heading1"/>
       </w:pPr>
-      <w:bookmarkStart w:id="27" w:name="produce-outputs"/>
-      <w:bookmarkEnd w:id="27"/>
-      <w:r>
-        <w:t xml:space="preserve">Produce outputs</w:t>
-      </w:r>
-    </w:p>
-    <w:p>
-      <w:pPr>
-        <w:pStyle w:val="FirstParagraph"/>
-      </w:pPr>
-      <w:r>
-        <w:t xml:space="preserve">In this section are scripts for producing final output from the data.</w:t>
-      </w:r>
-    </w:p>
-    <w:p>
-      <w:pPr>
-        <w:pStyle w:val="SourceCode"/>
-      </w:pPr>
-      <w:r>
-        <w:rPr>
-          <w:rStyle w:val="CommentTok"/>
-        </w:rPr>
-        <w:t xml:space="preserve"># Reporting script</w:t>
-      </w:r>
-      <w:r>
-        <w:br w:type="textWrapping"/>
-      </w:r>
-      <w:r>
-        <w:rPr>
-          <w:rStyle w:val="KeywordTok"/>
-        </w:rPr>
-        <w:t xml:space="preserve">source</w:t>
-      </w:r>
-      <w:r>
-        <w:rPr>
-          <w:rStyle w:val="NormalTok"/>
-        </w:rPr>
-        <w:t xml:space="preserve">(</w:t>
-      </w:r>
-      <w:r>
-        <w:rPr>
-          <w:rStyle w:val="StringTok"/>
-        </w:rPr>
-        <w:t xml:space="preserve">".reference/1_XXXXXX.Rmd"</w:t>
-      </w:r>
-      <w:r>
-        <w:rPr>
-          <w:rStyle w:val="NormalTok"/>
-        </w:rPr>
-        <w:t xml:space="preserve">)</w:t>
-      </w:r>
-    </w:p>
-    <w:p>
-      <w:pPr>
-        <w:pStyle w:val="Heading5"/>
-      </w:pPr>
-      <w:bookmarkStart w:id="28" w:name="section-3"/>
-      <w:bookmarkEnd w:id="28"/>
-      <w:r>
-        <w:t xml:space="preserve">-</w:t>
-      </w:r>
-    </w:p>
-    <w:p>
-      <w:pPr>
-        <w:pStyle w:val="Heading1"/>
-      </w:pPr>
-      <w:bookmarkStart w:id="29" w:name="final-notes"/>
-      <w:bookmarkEnd w:id="29"/>
+      <w:bookmarkStart w:id="30" w:name="final-notes"/>
+      <w:bookmarkEnd w:id="30"/>
       <w:r>
         <w:t xml:space="preserve">Final notes</w:t>
       </w:r>
@@ -1728,7 +1821,7 @@
     </w:lvl>
   </w:abstractNum>
   <w:abstractNum w:abstractNumId="990">
-    <w:nsid w:val="c0f8e5eb"/>
+    <w:nsid w:val="65155466"/>
     <w:multiLevelType w:val="multilevel"/>
     <w:lvl w:ilvl="0">
       <w:numFmt w:val="bullet"/>

</xml_diff>